<commit_message>
Code aufräumen und Vorbereitung
</commit_message>
<xml_diff>
--- a/Vorbereitung.docx
+++ b/Vorbereitung.docx
@@ -4,13 +4,24 @@
   <w:body>
     <w:p>
       <w:r>
-        <w:t>Vorbereitung 3D-Spieleprogrammierung</w:t>
+        <w:t>TEXT FÜR EMAIL</w:t>
+      </w:r>
+    </w:p>
+    <w:p>
+      <w:r>
+        <w:t>Hallo zusammen,</w:t>
       </w:r>
     </w:p>
     <w:p/>
     <w:p>
       <w:r>
-        <w:t xml:space="preserve">Leider müsst ihr für unseren Workshop die </w:t>
+        <w:t>Leider müsst ihr für unseren Workshop</w:t>
+      </w:r>
+      <w:r>
+        <w:t xml:space="preserve"> etwas mehr tun, nämlich</w:t>
+      </w:r>
+      <w:r>
+        <w:t xml:space="preserve"> die </w:t>
       </w:r>
       <w:proofErr w:type="spellStart"/>
       <w:r>
@@ -18,15 +29,74 @@
       </w:r>
       <w:proofErr w:type="spellEnd"/>
       <w:r>
-        <w:t xml:space="preserve"> installieren. Ihr findet unten die Anleitung dazu. </w:t>
+        <w:t xml:space="preserve"> installieren</w:t>
+      </w:r>
+      <w:r>
+        <w:t xml:space="preserve"> und unser Projekt downloaden</w:t>
+      </w:r>
+      <w:r>
+        <w:t xml:space="preserve">. Ihr findet unten die Anleitung dazu. </w:t>
       </w:r>
       <w:r>
         <w:t>Wenn ihr möchtet könnt ihr noch Kopfhörer und eine Maus mitbringen.</w:t>
       </w:r>
+      <w:r>
+        <w:t xml:space="preserve"> Ihr findet die Anleitung auch in der Dropbox.</w:t>
+      </w:r>
+    </w:p>
+    <w:p>
+      <w:r>
+        <w:t xml:space="preserve">Bei Fragen könnt ihr euch jederzeit gerne an uns wenden: </w:t>
+      </w:r>
+      <w:hyperlink r:id="rId5" w:history="1">
+        <w:r>
+          <w:rPr>
+            <w:rStyle w:val="Link"/>
+          </w:rPr>
+          <w:t>julian.wadephul@gmail.com</w:t>
+        </w:r>
+      </w:hyperlink>
+      <w:r>
+        <w:t xml:space="preserve"> und </w:t>
+      </w:r>
+      <w:hyperlink r:id="rId6" w:history="1">
+        <w:r>
+          <w:rPr>
+            <w:rStyle w:val="Link"/>
+          </w:rPr>
+          <w:t>FlorianRottach@aol.com</w:t>
+        </w:r>
+      </w:hyperlink>
+      <w:r>
+        <w:t xml:space="preserve"> </w:t>
+      </w:r>
     </w:p>
     <w:p/>
     <w:p>
       <w:r>
+        <w:t>Viele Grüße und bis Dienstag,</w:t>
+      </w:r>
+    </w:p>
+    <w:p>
+      <w:r>
+        <w:t>Florian und Julian</w:t>
+      </w:r>
+    </w:p>
+    <w:p/>
+    <w:p>
+      <w:pPr>
+        <w:pStyle w:val="berschrift1"/>
+      </w:pPr>
+      <w:r>
+        <w:t xml:space="preserve">Vorbereitung für </w:t>
+      </w:r>
+      <w:r>
+        <w:t>3D-Spieleprogrammierung mit Java</w:t>
+      </w:r>
+    </w:p>
+    <w:p/>
+    <w:p>
+      <w:r>
         <w:t xml:space="preserve">Installiere die </w:t>
       </w:r>
       <w:proofErr w:type="spellStart"/>
@@ -38,6 +108,22 @@
     <w:p/>
     <w:p>
       <w:pPr>
+        <w:pStyle w:val="Listenabsatz"/>
+        <w:numPr>
+          <w:ilvl w:val="0"/>
+          <w:numId w:val="1"/>
+        </w:numPr>
+      </w:pPr>
+      <w:r>
+        <w:t xml:space="preserve">Für alle </w:t>
+      </w:r>
+      <w:r>
+        <w:t>Betriebssysteme:</w:t>
+      </w:r>
+    </w:p>
+    <w:p>
+      <w:pPr>
+        <w:ind w:left="708"/>
         <w:rPr>
           <w:color w:val="0563C1" w:themeColor="hyperlink"/>
           <w:u w:val="single"/>
@@ -52,7 +138,7 @@
       <w:r>
         <w:t xml:space="preserve"> die passende Installationsdatei: </w:t>
       </w:r>
-      <w:hyperlink r:id="rId4" w:history="1">
+      <w:hyperlink r:id="rId7" w:history="1">
         <w:r>
           <w:rPr>
             <w:rStyle w:val="Link"/>
@@ -61,14 +147,24 @@
         </w:r>
       </w:hyperlink>
     </w:p>
-    <w:p/>
-    <w:p>
+    <w:p>
+      <w:pPr>
+        <w:ind w:left="708"/>
+      </w:pPr>
+    </w:p>
+    <w:p>
+      <w:pPr>
+        <w:ind w:left="708"/>
+      </w:pPr>
       <w:r>
         <w:t>Downloade und entpacke unser Projekt:</w:t>
       </w:r>
     </w:p>
     <w:p>
-      <w:hyperlink r:id="rId5" w:history="1">
+      <w:pPr>
+        <w:ind w:left="708"/>
+      </w:pPr>
+      <w:hyperlink r:id="rId8" w:history="1">
         <w:r>
           <w:rPr>
             <w:rStyle w:val="Link"/>
@@ -78,74 +174,113 @@
       </w:hyperlink>
     </w:p>
     <w:p/>
-    <w:p/>
-    <w:p>
+    <w:p>
+      <w:pPr>
+        <w:pStyle w:val="Listenabsatz"/>
+        <w:numPr>
+          <w:ilvl w:val="0"/>
+          <w:numId w:val="1"/>
+        </w:numPr>
+      </w:pPr>
+    </w:p>
+    <w:p>
+      <w:pPr>
+        <w:pStyle w:val="Listenabsatz"/>
+        <w:numPr>
+          <w:ilvl w:val="1"/>
+          <w:numId w:val="1"/>
+        </w:numPr>
+      </w:pPr>
       <w:r>
         <w:t>Windows:</w:t>
       </w:r>
     </w:p>
     <w:p>
+      <w:pPr>
+        <w:ind w:left="2124"/>
+      </w:pPr>
       <w:r>
         <w:t xml:space="preserve">Folge dem </w:t>
       </w:r>
       <w:proofErr w:type="spellStart"/>
       <w:r>
         <w:t>jMonkeyEngineInstaller</w:t>
+      </w:r>
+      <w:proofErr w:type="spellEnd"/>
+    </w:p>
+    <w:p>
+      <w:pPr>
+        <w:ind w:left="2124"/>
+      </w:pPr>
+      <w:r>
+        <w:t>Lege einen Workspace Ordner fest</w:t>
+      </w:r>
+    </w:p>
+    <w:p>
+      <w:pPr>
+        <w:pStyle w:val="Listenabsatz"/>
+        <w:numPr>
+          <w:ilvl w:val="1"/>
+          <w:numId w:val="1"/>
+        </w:numPr>
+      </w:pPr>
+      <w:r>
+        <w:t>Mac:</w:t>
       </w:r>
       <w:bookmarkStart w:id="0" w:name="_GoBack"/>
       <w:bookmarkEnd w:id="0"/>
+    </w:p>
+    <w:p>
+      <w:pPr>
+        <w:ind w:left="1416" w:firstLine="708"/>
+      </w:pPr>
+      <w:r>
+        <w:t xml:space="preserve">Entpacke die </w:t>
+      </w:r>
+      <w:proofErr w:type="spellStart"/>
+      <w:r>
+        <w:t>zip</w:t>
+      </w:r>
       <w:proofErr w:type="spellEnd"/>
-    </w:p>
-    <w:p>
-      <w:r>
-        <w:t>Lege einen Workspace Ordner fest</w:t>
-      </w:r>
-    </w:p>
-    <w:p/>
-    <w:p>
-      <w:r>
-        <w:t>Mac:</w:t>
-      </w:r>
-    </w:p>
-    <w:p>
-      <w:r>
-        <w:t xml:space="preserve">Entpacke die </w:t>
+      <w:r>
+        <w:t xml:space="preserve"> </w:t>
       </w:r>
       <w:proofErr w:type="spellStart"/>
       <w:r>
-        <w:t>zip</w:t>
+        <w:t>datei</w:t>
       </w:r>
       <w:proofErr w:type="spellEnd"/>
       <w:r>
-        <w:t xml:space="preserve"> </w:t>
+        <w:t xml:space="preserve"> und führe die </w:t>
       </w:r>
       <w:proofErr w:type="spellStart"/>
       <w:r>
-        <w:t>datei</w:t>
+        <w:t>jMonkeyPlatform</w:t>
+      </w:r>
+      <w:r>
+        <w:t>.app</w:t>
       </w:r>
       <w:proofErr w:type="spellEnd"/>
       <w:r>
-        <w:t xml:space="preserve"> und führe die </w:t>
-      </w:r>
-      <w:proofErr w:type="spellStart"/>
-      <w:r>
-        <w:t>jMonkeyPlatform</w:t>
-      </w:r>
-      <w:r>
-        <w:t>.app</w:t>
-      </w:r>
-      <w:proofErr w:type="spellEnd"/>
-      <w:r>
         <w:t xml:space="preserve"> aus</w:t>
       </w:r>
     </w:p>
-    <w:p/>
-    <w:p>
+    <w:p>
+      <w:pPr>
+        <w:pStyle w:val="Listenabsatz"/>
+        <w:numPr>
+          <w:ilvl w:val="0"/>
+          <w:numId w:val="1"/>
+        </w:numPr>
+      </w:pPr>
       <w:r>
         <w:t>Für alle:</w:t>
       </w:r>
     </w:p>
     <w:p>
+      <w:pPr>
+        <w:ind w:left="708" w:firstLine="708"/>
+      </w:pPr>
       <w:r>
         <w:t>Öffne unser Projekt (File&lt;</w:t>
       </w:r>
@@ -167,6 +302,103 @@
     </w:sectPr>
   </w:body>
 </w:document>
+</file>
+
+<file path=word/numbering.xml><?xml version="1.0" encoding="utf-8"?>
+<w:numbering xmlns:wpc="http://schemas.microsoft.com/office/word/2010/wordprocessingCanvas" xmlns:mo="http://schemas.microsoft.com/office/mac/office/2008/main" xmlns:mc="http://schemas.openxmlformats.org/markup-compatibility/2006" xmlns:mv="urn:schemas-microsoft-com:mac:vml" xmlns:o="urn:schemas-microsoft-com:office:office" xmlns:r="http://schemas.openxmlformats.org/officeDocument/2006/relationships" xmlns:m="http://schemas.openxmlformats.org/officeDocument/2006/math" xmlns:v="urn:schemas-microsoft-com:vml" xmlns:wp14="http://schemas.microsoft.com/office/word/2010/wordprocessingDrawing" xmlns:wp="http://schemas.openxmlformats.org/drawingml/2006/wordprocessingDrawing" xmlns:w10="urn:schemas-microsoft-com:office:word" xmlns:w="http://schemas.openxmlformats.org/wordprocessingml/2006/main" xmlns:w14="http://schemas.microsoft.com/office/word/2010/wordml" xmlns:w15="http://schemas.microsoft.com/office/word/2012/wordml" xmlns:wpg="http://schemas.microsoft.com/office/word/2010/wordprocessingGroup" xmlns:wpi="http://schemas.microsoft.com/office/word/2010/wordprocessingInk" xmlns:wne="http://schemas.microsoft.com/office/word/2006/wordml" xmlns:wps="http://schemas.microsoft.com/office/word/2010/wordprocessingShape" mc:Ignorable="w14 w15 wp14">
+  <w:abstractNum w:abstractNumId="0">
+    <w:nsid w:val="7BBF200D"/>
+    <w:multiLevelType w:val="hybridMultilevel"/>
+    <w:tmpl w:val="C2DE7B2C"/>
+    <w:lvl w:ilvl="0" w:tplc="0407000F">
+      <w:start w:val="1"/>
+      <w:numFmt w:val="decimal"/>
+      <w:lvlText w:val="%1."/>
+      <w:lvlJc w:val="left"/>
+      <w:pPr>
+        <w:ind w:left="720" w:hanging="360"/>
+      </w:pPr>
+      <w:rPr>
+        <w:rFonts w:hint="default"/>
+      </w:rPr>
+    </w:lvl>
+    <w:lvl w:ilvl="1" w:tplc="04070019">
+      <w:start w:val="1"/>
+      <w:numFmt w:val="lowerLetter"/>
+      <w:lvlText w:val="%2."/>
+      <w:lvlJc w:val="left"/>
+      <w:pPr>
+        <w:ind w:left="1440" w:hanging="360"/>
+      </w:pPr>
+    </w:lvl>
+    <w:lvl w:ilvl="2" w:tplc="0407001B" w:tentative="1">
+      <w:start w:val="1"/>
+      <w:numFmt w:val="lowerRoman"/>
+      <w:lvlText w:val="%3."/>
+      <w:lvlJc w:val="right"/>
+      <w:pPr>
+        <w:ind w:left="2160" w:hanging="180"/>
+      </w:pPr>
+    </w:lvl>
+    <w:lvl w:ilvl="3" w:tplc="0407000F" w:tentative="1">
+      <w:start w:val="1"/>
+      <w:numFmt w:val="decimal"/>
+      <w:lvlText w:val="%4."/>
+      <w:lvlJc w:val="left"/>
+      <w:pPr>
+        <w:ind w:left="2880" w:hanging="360"/>
+      </w:pPr>
+    </w:lvl>
+    <w:lvl w:ilvl="4" w:tplc="04070019" w:tentative="1">
+      <w:start w:val="1"/>
+      <w:numFmt w:val="lowerLetter"/>
+      <w:lvlText w:val="%5."/>
+      <w:lvlJc w:val="left"/>
+      <w:pPr>
+        <w:ind w:left="3600" w:hanging="360"/>
+      </w:pPr>
+    </w:lvl>
+    <w:lvl w:ilvl="5" w:tplc="0407001B" w:tentative="1">
+      <w:start w:val="1"/>
+      <w:numFmt w:val="lowerRoman"/>
+      <w:lvlText w:val="%6."/>
+      <w:lvlJc w:val="right"/>
+      <w:pPr>
+        <w:ind w:left="4320" w:hanging="180"/>
+      </w:pPr>
+    </w:lvl>
+    <w:lvl w:ilvl="6" w:tplc="0407000F" w:tentative="1">
+      <w:start w:val="1"/>
+      <w:numFmt w:val="decimal"/>
+      <w:lvlText w:val="%7."/>
+      <w:lvlJc w:val="left"/>
+      <w:pPr>
+        <w:ind w:left="5040" w:hanging="360"/>
+      </w:pPr>
+    </w:lvl>
+    <w:lvl w:ilvl="7" w:tplc="04070019" w:tentative="1">
+      <w:start w:val="1"/>
+      <w:numFmt w:val="lowerLetter"/>
+      <w:lvlText w:val="%8."/>
+      <w:lvlJc w:val="left"/>
+      <w:pPr>
+        <w:ind w:left="5760" w:hanging="360"/>
+      </w:pPr>
+    </w:lvl>
+    <w:lvl w:ilvl="8" w:tplc="0407001B" w:tentative="1">
+      <w:start w:val="1"/>
+      <w:numFmt w:val="lowerRoman"/>
+      <w:lvlText w:val="%9."/>
+      <w:lvlJc w:val="right"/>
+      <w:pPr>
+        <w:ind w:left="6480" w:hanging="180"/>
+      </w:pPr>
+    </w:lvl>
+  </w:abstractNum>
+  <w:num w:numId="1">
+    <w:abstractNumId w:val="0"/>
+  </w:num>
+</w:numbering>
 </file>
 
 <file path=word/styles.xml><?xml version="1.0" encoding="utf-8"?>
@@ -568,6 +800,27 @@
     <w:name w:val="Normal"/>
     <w:qFormat/>
   </w:style>
+  <w:style w:type="paragraph" w:styleId="berschrift1">
+    <w:name w:val="heading 1"/>
+    <w:basedOn w:val="Standard"/>
+    <w:next w:val="Standard"/>
+    <w:link w:val="berschrift1Zchn"/>
+    <w:uiPriority w:val="9"/>
+    <w:qFormat/>
+    <w:rsid w:val="00533009"/>
+    <w:pPr>
+      <w:keepNext/>
+      <w:keepLines/>
+      <w:spacing w:before="240"/>
+      <w:outlineLvl w:val="0"/>
+    </w:pPr>
+    <w:rPr>
+      <w:rFonts w:asciiTheme="majorHAnsi" w:eastAsiaTheme="majorEastAsia" w:hAnsiTheme="majorHAnsi" w:cstheme="majorBidi"/>
+      <w:color w:val="2E74B5" w:themeColor="accent1" w:themeShade="BF"/>
+      <w:sz w:val="32"/>
+      <w:szCs w:val="32"/>
+    </w:rPr>
+  </w:style>
   <w:style w:type="character" w:default="1" w:styleId="Absatz-Standardschriftart">
     <w:name w:val="Default Paragraph Font"/>
     <w:uiPriority w:val="1"/>
@@ -627,6 +880,19 @@
     <w:rPr>
       <w:color w:val="954F72" w:themeColor="followedHyperlink"/>
       <w:u w:val="single"/>
+    </w:rPr>
+  </w:style>
+  <w:style w:type="character" w:customStyle="1" w:styleId="berschrift1Zchn">
+    <w:name w:val="Überschrift 1 Zchn"/>
+    <w:basedOn w:val="Absatz-Standardschriftart"/>
+    <w:link w:val="berschrift1"/>
+    <w:uiPriority w:val="9"/>
+    <w:rsid w:val="00533009"/>
+    <w:rPr>
+      <w:rFonts w:asciiTheme="majorHAnsi" w:eastAsiaTheme="majorEastAsia" w:hAnsiTheme="majorHAnsi" w:cstheme="majorBidi"/>
+      <w:color w:val="2E74B5" w:themeColor="accent1" w:themeShade="BF"/>
+      <w:sz w:val="32"/>
+      <w:szCs w:val="32"/>
     </w:rPr>
   </w:style>
 </w:styles>

</xml_diff>